<commit_message>
edit homework in JS
</commit_message>
<xml_diff>
--- a/JavaScript Basics юли 2014/Lectures/01. Въведение в JavaScript. Инструменти за JS разработка/1. JavaScript-Development-Introduction-Homework.docx
+++ b/JavaScript Basics юли 2014/Lectures/01. Въведение в JavaScript. Инструменти за JS разработка/1. JavaScript-Development-Introduction-Homework.docx
@@ -709,13 +709,7 @@
         <w:rPr>
           <w:lang w:val="en-US"/>
         </w:rPr>
-        <w:t xml:space="preserve"> that prints on the console the </w:t>
-      </w:r>
-      <w:r>
-        <w:rPr>
-          <w:lang w:val="en-US"/>
-        </w:rPr>
-        <w:t xml:space="preserve">current time in format </w:t>
+        <w:t xml:space="preserve"> that prints on the console the current time in format </w:t>
       </w:r>
       <w:r>
         <w:rPr>
@@ -2387,7 +2381,19 @@
         <w:rPr>
           <w:lang w:val="en-US"/>
         </w:rPr>
-        <w:t xml:space="preserve"> in JavaScript. Use HTML to display the play field and JavaScript to implement the game logic. The screenshot below shown how your game might look like:</w:t>
+        <w:t xml:space="preserve"> in JavaScript. </w:t>
+      </w:r>
+      <w:r>
+        <w:rPr>
+          <w:lang w:val="en-US"/>
+        </w:rPr>
+        <w:t xml:space="preserve">Players play one after another. </w:t>
+      </w:r>
+      <w:r>
+        <w:rPr>
+          <w:lang w:val="en-US"/>
+        </w:rPr>
+        <w:t>Use HTML to display the play field and JavaScript to implement the game logic. The screenshot below shown how your game might look like:</w:t>
       </w:r>
     </w:p>
     <w:p>
@@ -2450,33 +2456,100 @@
         <w:t xml:space="preserve">*** </w:t>
       </w:r>
       <w:r>
-        <w:t>Analog Clock</w:t>
+        <w:t>Falling Rocks Game</w:t>
       </w:r>
     </w:p>
     <w:p>
       <w:pPr>
-        <w:rPr>
-          <w:lang w:val="en-US"/>
-        </w:rPr>
-      </w:pPr>
-      <w:r>
-        <w:rPr>
-          <w:lang w:val="en-US"/>
-        </w:rPr>
-        <w:t xml:space="preserve">Implement a </w:t>
+        <w:spacing w:after="120"/>
+        <w:rPr>
+          <w:lang w:val="en-US"/>
+        </w:rPr>
+      </w:pPr>
+      <w:r>
+        <w:rPr>
+          <w:lang w:val="en-US"/>
+        </w:rPr>
+        <w:t xml:space="preserve">Implement </w:t>
+      </w:r>
+      <w:r>
+        <w:rPr>
+          <w:lang w:val="en-US"/>
+        </w:rPr>
+        <w:t>the "Falling Rocks" game in</w:t>
+      </w:r>
+      <w:r>
+        <w:rPr>
+          <w:lang w:val="en-US"/>
+        </w:rPr>
+        <w:t xml:space="preserve"> </w:t>
       </w:r>
       <w:r>
         <w:rPr>
           <w:b/>
           <w:lang w:val="en-US"/>
         </w:rPr>
-        <w:t>working analog clock in JavaScript</w:t>
-      </w:r>
-      <w:r>
-        <w:rPr>
-          <w:lang w:val="en-US"/>
-        </w:rPr>
-        <w:t>. The screenshot below illustrates how your clock might look like:</w:t>
+        <w:t>JavaScript</w:t>
+      </w:r>
+      <w:r>
+        <w:rPr>
+          <w:lang w:val="en-US"/>
+        </w:rPr>
+        <w:t xml:space="preserve">. </w:t>
+      </w:r>
+      <w:r>
+        <w:rPr>
+          <w:lang w:val="en-US"/>
+        </w:rPr>
+        <w:t>The player</w:t>
+      </w:r>
+      <w:r>
+        <w:rPr>
+          <w:lang w:val="en-US"/>
+        </w:rPr>
+        <w:t xml:space="preserve"> stays at the bottom of the screen and can move left and right (by the arrows keys). A number of rocks of different sizes and forms constantly fall down and </w:t>
+      </w:r>
+      <w:r>
+        <w:rPr>
+          <w:lang w:val="en-US"/>
+        </w:rPr>
+        <w:t>the player</w:t>
+      </w:r>
+      <w:r>
+        <w:rPr>
+          <w:lang w:val="en-US"/>
+        </w:rPr>
+        <w:t xml:space="preserve"> need</w:t>
+      </w:r>
+      <w:r>
+        <w:rPr>
+          <w:lang w:val="en-US"/>
+        </w:rPr>
+        <w:t>s to avoid a crash. A</w:t>
+      </w:r>
+      <w:r>
+        <w:rPr>
+          <w:lang w:val="en-US"/>
+        </w:rPr>
+        <w:t>n</w:t>
+      </w:r>
+      <w:r>
+        <w:rPr>
+          <w:lang w:val="en-US"/>
+        </w:rPr>
+        <w:t xml:space="preserve"> example how the game might look like</w:t>
+      </w:r>
+      <w:r>
+        <w:rPr>
+          <w:lang w:val="en-US"/>
+        </w:rPr>
+        <w:t xml:space="preserve"> is show below</w:t>
+      </w:r>
+      <w:r>
+        <w:rPr>
+          <w:lang w:val="en-US"/>
+        </w:rPr>
+        <w:t>:</w:t>
       </w:r>
     </w:p>
     <w:p>
@@ -2489,14 +2562,13 @@
       </w:pPr>
       <w:r>
         <w:rPr>
-          <w:noProof/>
           <w:lang w:val="en-US"/>
         </w:rPr>
         <w:drawing>
-          <wp:inline distT="0" distB="0" distL="0" distR="0" wp14:anchorId="7E7F6C58" wp14:editId="50141F01">
-            <wp:extent cx="3752850" cy="3314700"/>
+          <wp:inline distT="0" distB="0" distL="0" distR="0" wp14:anchorId="36D7B5A6" wp14:editId="6BD15294">
+            <wp:extent cx="3048425" cy="4382112"/>
             <wp:effectExtent l="0" t="0" r="0" b="0"/>
-            <wp:docPr id="18" name="Picture 18"/>
+            <wp:docPr id="6" name="Picture 6"/>
             <wp:cNvGraphicFramePr>
               <a:graphicFrameLocks xmlns:a="http://schemas.openxmlformats.org/drawingml/2006/main" noChangeAspect="1"/>
             </wp:cNvGraphicFramePr>
@@ -2516,7 +2588,7 @@
                   <pic:spPr>
                     <a:xfrm>
                       <a:off x="0" y="0"/>
-                      <a:ext cx="3752850" cy="3314700"/>
+                      <a:ext cx="3048425" cy="4382112"/>
                     </a:xfrm>
                     <a:prstGeom prst="rect">
                       <a:avLst/>
@@ -2540,7 +2612,7 @@
         <w:rPr>
           <w:lang w:val="en-US"/>
         </w:rPr>
-        <w:t>Hint: you might use a PNG image for the clock face and 3 separate PNG images for the clock hands rotated through CSS transformations. Use a JavaScript timer to move the clock at interval of 1000 milliseconds.</w:t>
+        <w:t>You are free to implement your own graphics, as well to add more game objects to make the game play more interesting.</w:t>
       </w:r>
     </w:p>
     <w:p>
@@ -3842,7 +3914,7 @@
                           <wp:extent cx="200025" cy="200025"/>
                           <wp:effectExtent l="0" t="0" r="9525" b="9525"/>
                           <wp:docPr id="73" name="Picture 73" title="Software University Foundation">
-                            <a:hlinkClick xmlns:a="http://schemas.openxmlformats.org/drawingml/2006/main" r:id="rId22"/>
+                            <a:hlinkClick xmlns:a="http://schemas.openxmlformats.org/drawingml/2006/main" r:id="rId1"/>
                           </wp:docPr>
                           <wp:cNvGraphicFramePr/>
                           <a:graphic xmlns:a="http://schemas.openxmlformats.org/drawingml/2006/main">
@@ -3850,7 +3922,7 @@
                               <pic:pic xmlns:pic="http://schemas.openxmlformats.org/drawingml/2006/picture">
                                 <pic:nvPicPr>
                                   <pic:cNvPr id="94" name="Picture 4" title="Software University Foundation">
-                                    <a:hlinkClick r:id="rId22"/>
+                                    <a:hlinkClick r:id="rId1"/>
                                   </pic:cNvPr>
                                   <pic:cNvPicPr/>
                                 </pic:nvPicPr>
@@ -4376,7 +4448,7 @@
         </mc:Choice>
         <mc:Fallback>
           <w:pict>
-            <v:line w14:anchorId="7D4EEC9E" id="Straight Connector 1" o:spid="_x0000_s1026" style="position:absolute;flip:y;z-index:251661312;visibility:visible;mso-wrap-style:square;mso-width-percent:0;mso-height-percent:0;mso-wrap-distance-left:9pt;mso-wrap-distance-top:0;mso-wrap-distance-right:9pt;mso-wrap-distance-bottom:0;mso-position-horizontal:absolute;mso-position-horizontal-relative:text;mso-position-vertical:absolute;mso-position-vertical-relative:text;mso-width-percent:0;mso-height-percent:0;mso-width-relative:margin;mso-height-relative:margin" from="-.35pt,11.2pt" to="520.45pt,11.2pt" o:gfxdata="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" strokecolor="#f37123" strokeweight="1pt">
+            <v:line w14:anchorId="5310A9A9" id="Straight Connector 1" o:spid="_x0000_s1026" style="position:absolute;flip:y;z-index:251661312;visibility:visible;mso-wrap-style:square;mso-width-percent:0;mso-height-percent:0;mso-wrap-distance-left:9pt;mso-wrap-distance-top:0;mso-wrap-distance-right:9pt;mso-wrap-distance-bottom:0;mso-position-horizontal:absolute;mso-position-horizontal-relative:text;mso-position-vertical:absolute;mso-position-vertical-relative:text;mso-width-percent:0;mso-height-percent:0;mso-width-relative:margin;mso-height-relative:margin" from="-.35pt,11.2pt" to="520.45pt,11.2pt" o:gfxdata="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" strokecolor="#f37123" strokeweight="1pt">
               <v:stroke endcap="round"/>
             </v:line>
           </w:pict>
@@ -7031,7 +7103,7 @@
 </file>
 
 <file path=customXml/itemProps1.xml><?xml version="1.0" encoding="utf-8"?>
-<ds:datastoreItem xmlns:ds="http://schemas.openxmlformats.org/officeDocument/2006/customXml" ds:itemID="{FED8CD60-0981-4DD5-97FA-B33A8278395A}">
+<ds:datastoreItem xmlns:ds="http://schemas.openxmlformats.org/officeDocument/2006/customXml" ds:itemID="{F7F71429-3CAA-4CC0-BFA4-CECFE9AD9FC9}">
   <ds:schemaRefs>
     <ds:schemaRef ds:uri="http://schemas.openxmlformats.org/officeDocument/2006/bibliography"/>
   </ds:schemaRefs>

</xml_diff>